<commit_message>
oploading product page for review
</commit_message>
<xml_diff>
--- a/Produckt blad/Scarecrow - produkt blad.docx
+++ b/Produckt blad/Scarecrow - produkt blad.docx
@@ -386,13 +386,7 @@
                               <w:t>Dette produkt er et defust fugleskræmmlse</w:t>
                             </w:r>
                           </w:p>
-                          <w:p>
-                            <w:pPr>
-                              <w:rPr>
-                                <w:lang w:val="en-GB"/>
-                              </w:rPr>
-                            </w:pPr>
-                          </w:p>
+                          <w:p/>
                           <w:p>
                             <w:pPr>
                               <w:rPr>
@@ -518,13 +512,7 @@
                         <w:t>Dette produkt er et defust fugleskræmmlse</w:t>
                       </w:r>
                     </w:p>
-                    <w:p>
-                      <w:pPr>
-                        <w:rPr>
-                          <w:lang w:val="en-GB"/>
-                        </w:rPr>
-                      </w:pPr>
-                    </w:p>
+                    <w:p/>
                     <w:p>
                       <w:pPr>
                         <w:rPr>
@@ -665,6 +653,14 @@
           <w:u w:val="single"/>
         </w:rPr>
       </w:pPr>
+    </w:p>
+    <w:p>
+      <w:pPr>
+        <w:rPr>
+          <w:sz w:val="24"/>
+          <w:szCs w:val="24"/>
+        </w:rPr>
+      </w:pPr>
       <w:r>
         <w:rPr>
           <w:noProof/>
@@ -672,21 +668,21 @@
           <w:szCs w:val="56"/>
         </w:rPr>
         <w:drawing>
-          <wp:anchor distT="0" distB="0" distL="114300" distR="114300" simplePos="0" relativeHeight="251663360" behindDoc="1" locked="0" layoutInCell="1" allowOverlap="1" wp14:anchorId="2FA6C424" wp14:editId="586515B6">
+          <wp:anchor distT="0" distB="0" distL="114300" distR="114300" simplePos="0" relativeHeight="251663360" behindDoc="1" locked="0" layoutInCell="1" allowOverlap="1" wp14:anchorId="2FA6C424" wp14:editId="04CD9D73">
             <wp:simplePos x="0" y="0"/>
             <wp:positionH relativeFrom="margin">
               <wp:align>center</wp:align>
             </wp:positionH>
             <wp:positionV relativeFrom="paragraph">
-              <wp:posOffset>351536</wp:posOffset>
+              <wp:posOffset>7467</wp:posOffset>
             </wp:positionV>
-            <wp:extent cx="3857625" cy="3043555"/>
-            <wp:effectExtent l="0" t="0" r="9525" b="4445"/>
+            <wp:extent cx="5194300" cy="4098290"/>
+            <wp:effectExtent l="0" t="0" r="6350" b="0"/>
             <wp:wrapTight wrapText="bothSides">
               <wp:wrapPolygon edited="0">
                 <wp:start x="0" y="0"/>
-                <wp:lineTo x="0" y="21496"/>
-                <wp:lineTo x="21547" y="21496"/>
+                <wp:lineTo x="0" y="21486"/>
+                <wp:lineTo x="21547" y="21486"/>
                 <wp:lineTo x="21547" y="0"/>
                 <wp:lineTo x="0" y="0"/>
               </wp:wrapPolygon>
@@ -717,7 +713,7 @@
                   <pic:spPr>
                     <a:xfrm>
                       <a:off x="0" y="0"/>
-                      <a:ext cx="3857625" cy="3043555"/>
+                      <a:ext cx="5194300" cy="4098290"/>
                     </a:xfrm>
                     <a:prstGeom prst="rect">
                       <a:avLst/>
@@ -843,6 +839,102 @@
     <w:p>
       <w:pPr>
         <w:rPr>
+          <w:sz w:val="24"/>
+          <w:szCs w:val="24"/>
+        </w:rPr>
+      </w:pPr>
+    </w:p>
+    <w:p>
+      <w:pPr>
+        <w:rPr>
+          <w:sz w:val="24"/>
+          <w:szCs w:val="24"/>
+        </w:rPr>
+      </w:pPr>
+    </w:p>
+    <w:p>
+      <w:pPr>
+        <w:rPr>
+          <w:sz w:val="24"/>
+          <w:szCs w:val="24"/>
+        </w:rPr>
+      </w:pPr>
+    </w:p>
+    <w:p>
+      <w:pPr>
+        <w:rPr>
+          <w:sz w:val="24"/>
+          <w:szCs w:val="24"/>
+        </w:rPr>
+      </w:pPr>
+    </w:p>
+    <w:p>
+      <w:pPr>
+        <w:rPr>
+          <w:sz w:val="24"/>
+          <w:szCs w:val="24"/>
+        </w:rPr>
+      </w:pPr>
+    </w:p>
+    <w:p>
+      <w:pPr>
+        <w:rPr>
+          <w:sz w:val="24"/>
+          <w:szCs w:val="24"/>
+        </w:rPr>
+      </w:pPr>
+    </w:p>
+    <w:p>
+      <w:pPr>
+        <w:rPr>
+          <w:sz w:val="24"/>
+          <w:szCs w:val="24"/>
+        </w:rPr>
+      </w:pPr>
+    </w:p>
+    <w:p>
+      <w:pPr>
+        <w:rPr>
+          <w:sz w:val="24"/>
+          <w:szCs w:val="24"/>
+        </w:rPr>
+      </w:pPr>
+    </w:p>
+    <w:p>
+      <w:pPr>
+        <w:rPr>
+          <w:sz w:val="24"/>
+          <w:szCs w:val="24"/>
+        </w:rPr>
+      </w:pPr>
+    </w:p>
+    <w:p>
+      <w:pPr>
+        <w:rPr>
+          <w:sz w:val="24"/>
+          <w:szCs w:val="24"/>
+        </w:rPr>
+      </w:pPr>
+    </w:p>
+    <w:p>
+      <w:pPr>
+        <w:rPr>
+          <w:sz w:val="24"/>
+          <w:szCs w:val="24"/>
+        </w:rPr>
+      </w:pPr>
+    </w:p>
+    <w:p>
+      <w:pPr>
+        <w:rPr>
+          <w:sz w:val="24"/>
+          <w:szCs w:val="24"/>
+        </w:rPr>
+      </w:pPr>
+    </w:p>
+    <w:p>
+      <w:pPr>
+        <w:rPr>
           <w:i/>
           <w:iCs/>
           <w:sz w:val="32"/>
@@ -862,6 +954,76 @@
       </w:r>
     </w:p>
     <w:p>
+      <w:hyperlink r:id="rId9" w:history="1">
+        <w:r>
+          <w:rPr>
+            <w:rStyle w:val="Hyperlink"/>
+            <w:u w:val="none"/>
+          </w:rPr>
+          <w:t>https://github.com/H6SvendreProeve/Documentation/blob/master/Produckt%20blad/Billag/flugeskrammlse%20v5%20H6%20all.blend</w:t>
+        </w:r>
+      </w:hyperlink>
+      <w:r>
+        <w:t xml:space="preserve"> </w:t>
+      </w:r>
+    </w:p>
+    <w:p>
+      <w:hyperlink r:id="rId10" w:history="1">
+        <w:r>
+          <w:rPr>
+            <w:rStyle w:val="Hyperlink"/>
+            <w:u w:val="none"/>
+          </w:rPr>
+          <w:t>https://github.com/H6SvendreProeve/Documentation/blob/master/Produckt%20blad/Billag/flugeskrammlse%20v5%20H6%20body.blend</w:t>
+        </w:r>
+      </w:hyperlink>
+      <w:r>
+        <w:t xml:space="preserve"> </w:t>
+      </w:r>
+    </w:p>
+    <w:p>
+      <w:hyperlink r:id="rId11" w:history="1">
+        <w:r>
+          <w:rPr>
+            <w:rStyle w:val="Hyperlink"/>
+            <w:u w:val="none"/>
+          </w:rPr>
+          <w:t>https://github.com/H6SvendreProeve/Documentation/blob/master/Produckt%20blad/Billag/flugeskrammlse%20v5%20H6%20head.blend</w:t>
+        </w:r>
+      </w:hyperlink>
+      <w:r>
+        <w:t xml:space="preserve"> </w:t>
+      </w:r>
+    </w:p>
+    <w:p>
+      <w:hyperlink r:id="rId12" w:history="1">
+        <w:r>
+          <w:rPr>
+            <w:rStyle w:val="Hyperlink"/>
+            <w:u w:val="none"/>
+          </w:rPr>
+          <w:t>https://github.com/H6SvendreProeve/Documentation/blob/master/Produckt%20blad/Billag/flugeskrammlse%20v5%20H6%20stand%20foot.blend</w:t>
+        </w:r>
+      </w:hyperlink>
+      <w:r>
+        <w:t xml:space="preserve"> </w:t>
+      </w:r>
+    </w:p>
+    <w:p>
+      <w:hyperlink r:id="rId13" w:history="1">
+        <w:r>
+          <w:rPr>
+            <w:rStyle w:val="Hyperlink"/>
+            <w:u w:val="none"/>
+          </w:rPr>
+          <w:t>https://github.com/H6SvendreProeve/Documentation/blob/master/Produckt%20blad/Billag/flugeskrammlse%20v5%20H6%20stand%20stik.blend</w:t>
+        </w:r>
+      </w:hyperlink>
+      <w:r>
+        <w:t xml:space="preserve"> </w:t>
+      </w:r>
+    </w:p>
+    <w:p>
       <w:pPr>
         <w:rPr>
           <w:i/>
@@ -871,9 +1033,16 @@
           <w:u w:val="single"/>
         </w:rPr>
       </w:pPr>
-    </w:p>
-    <w:p>
-      <w:pPr>
+      <w:hyperlink r:id="rId14" w:history="1">
+        <w:r>
+          <w:rPr>
+            <w:rStyle w:val="Hyperlink"/>
+            <w:u w:val="none"/>
+          </w:rPr>
+          <w:t>https://github.com/H6SvendreProeve/Documentation/blob/master/Produckt%20blad/Billag/flugeskrammlse%20v5.2%20H6%20lims.blend</w:t>
+        </w:r>
+      </w:hyperlink>
+      <w:r>
         <w:rPr>
           <w:i/>
           <w:iCs/>
@@ -881,8 +1050,11 @@
           <w:szCs w:val="32"/>
           <w:u w:val="single"/>
         </w:rPr>
-      </w:pPr>
-      <w:r>
+        <w:t xml:space="preserve"> </w:t>
+      </w:r>
+    </w:p>
+    <w:p>
+      <w:pPr>
         <w:rPr>
           <w:i/>
           <w:iCs/>
@@ -890,20 +1062,80 @@
           <w:szCs w:val="32"/>
           <w:u w:val="single"/>
         </w:rPr>
+      </w:pPr>
+    </w:p>
+    <w:p>
+      <w:pPr>
+        <w:rPr>
+          <w:i/>
+          <w:iCs/>
+          <w:sz w:val="32"/>
+          <w:szCs w:val="32"/>
+          <w:u w:val="single"/>
+        </w:rPr>
+      </w:pPr>
+      <w:r>
+        <w:rPr>
+          <w:i/>
+          <w:iCs/>
+          <w:sz w:val="32"/>
+          <w:szCs w:val="32"/>
+          <w:u w:val="single"/>
+        </w:rPr>
         <w:t>Licenser</w:t>
       </w:r>
     </w:p>
     <w:p>
-      <w:pPr>
-        <w:rPr>
+      <w:hyperlink r:id="rId15" w:history="1">
+        <w:r>
+          <w:rPr>
+            <w:rStyle w:val="Hyperlink"/>
+          </w:rPr>
+          <w:t>https://creativecommons.org/licenses/by/4.0/</w:t>
+        </w:r>
+      </w:hyperlink>
+      <w:r>
+        <w:t xml:space="preserve"> </w:t>
+      </w:r>
+    </w:p>
+    <w:p>
+      <w:pPr>
+        <w:rPr>
+          <w:i/>
+          <w:iCs/>
           <w:sz w:val="32"/>
           <w:szCs w:val="32"/>
-        </w:rPr>
-      </w:pPr>
+          <w:u w:val="single"/>
+        </w:rPr>
+      </w:pPr>
+      <w:r>
+        <w:rPr>
+          <w:i/>
+          <w:iCs/>
+          <w:sz w:val="32"/>
+          <w:szCs w:val="32"/>
+          <w:u w:val="single"/>
+        </w:rPr>
+        <w:t>Kredit</w:t>
+      </w:r>
+    </w:p>
+    <w:p>
+      <w:hyperlink r:id="rId16" w:history="1">
+        <w:r>
+          <w:rPr>
+            <w:rStyle w:val="Hyperlink"/>
+            <w:u w:val="none"/>
+          </w:rPr>
+          <w:t>https://www.thingiverse.com/thing:1812644</w:t>
+        </w:r>
+      </w:hyperlink>
+      <w:r>
+        <w:t xml:space="preserve"> </w:t>
+      </w:r>
     </w:p>
     <w:sectPr>
-      <w:headerReference w:type="default" r:id="rId9"/>
-      <w:footerReference w:type="default" r:id="rId10"/>
+      <w:headerReference w:type="default" r:id="rId17"/>
+      <w:footerReference w:type="default" r:id="rId18"/>
       <w:pgSz w:w="11906" w:h="16838"/>
       <w:pgMar w:top="1701" w:right="1134" w:bottom="1701" w:left="1134" w:header="708" w:footer="708" w:gutter="0"/>
       <w:cols w:space="708"/>
@@ -942,7 +1174,7 @@
 <w:ftr xmlns:wpc="http://schemas.microsoft.com/office/word/2010/wordprocessingCanvas" xmlns:cx="http://schemas.microsoft.com/office/drawing/2014/chartex" xmlns:cx1="http://schemas.microsoft.com/office/drawing/2015/9/8/chartex" xmlns:cx2="http://schemas.microsoft.com/office/drawing/2015/10/21/chartex" xmlns:cx3="http://schemas.microsoft.com/office/drawing/2016/5/9/chartex" xmlns:cx4="http://schemas.microsoft.com/office/drawing/2016/5/10/chartex" xmlns:cx5="http://schemas.microsoft.com/office/drawing/2016/5/11/chartex" xmlns:cx6="http://schemas.microsoft.com/office/drawing/2016/5/12/chartex" xmlns:cx7="http://schemas.microsoft.com/office/drawing/2016/5/13/chartex" xmlns:cx8="http://schemas.microsoft.com/office/drawing/2016/5/14/chartex" xmlns:mc="http://schemas.openxmlformats.org/markup-compatibility/2006" xmlns:aink="http://schemas.microsoft.com/office/drawing/2016/ink" xmlns:am3d="http://schemas.microsoft.com/office/drawing/2017/model3d" xmlns:o="urn:schemas-microsoft-com:office:office" xmlns:oel="http://schemas.microsoft.com/office/2019/extlst" xmlns:r="http://schemas.openxmlformats.org/officeDocument/2006/relationships" xmlns:m="http://schemas.openxmlformats.org/officeDocument/2006/math" xmlns:v="urn:schemas-microsoft-com:vml" xmlns:wp14="http://schemas.microsoft.com/office/word/2010/wordprocessingDrawing" xmlns:wp="http://schemas.openxmlformats.org/drawingml/2006/wordprocessingDrawing" xmlns:w10="urn:schemas-microsoft-com:office:word" xmlns:w="http://schemas.openxmlformats.org/wordprocessingml/2006/main" xmlns:w14="http://schemas.microsoft.com/office/word/2010/wordml" xmlns:w15="http://schemas.microsoft.com/office/word/2012/wordml" xmlns:w16cex="http://schemas.microsoft.com/office/word/2018/wordml/cex" xmlns:w16cid="http://schemas.microsoft.com/office/word/2016/wordml/cid" xmlns:w16="http://schemas.microsoft.com/office/word/2018/wordml" xmlns:w16sdtdh="http://schemas.microsoft.com/office/word/2020/wordml/sdtdatahash" xmlns:w16se="http://schemas.microsoft.com/office/word/2015/wordml/symex" xmlns:wpg="http://schemas.microsoft.com/office/word/2010/wordprocessingGroup" xmlns:wpi="http://schemas.microsoft.com/office/word/2010/wordprocessingInk" xmlns:wne="http://schemas.microsoft.com/office/word/2006/wordml" xmlns:wps="http://schemas.microsoft.com/office/word/2010/wordprocessingShape" mc:Ignorable="w14 w15 w16se w16cid w16 w16cex w16sdtdh wp14">
   <w:p>
     <w:pPr>
-      <w:pStyle w:val="Footer"/>
+      <w:pStyle w:val="Sidefod"/>
     </w:pPr>
     <w:r>
       <w:t>Produkt navn</w:t>
@@ -1115,7 +1347,7 @@
   </w:p>
   <w:p>
     <w:pPr>
-      <w:pStyle w:val="Header"/>
+      <w:pStyle w:val="Sidehoved"/>
     </w:pPr>
   </w:p>
 </w:ftr>
@@ -1150,7 +1382,7 @@
 <w:hdr xmlns:wpc="http://schemas.microsoft.com/office/word/2010/wordprocessingCanvas" xmlns:cx="http://schemas.microsoft.com/office/drawing/2014/chartex" xmlns:cx1="http://schemas.microsoft.com/office/drawing/2015/9/8/chartex" xmlns:cx2="http://schemas.microsoft.com/office/drawing/2015/10/21/chartex" xmlns:cx3="http://schemas.microsoft.com/office/drawing/2016/5/9/chartex" xmlns:cx4="http://schemas.microsoft.com/office/drawing/2016/5/10/chartex" xmlns:cx5="http://schemas.microsoft.com/office/drawing/2016/5/11/chartex" xmlns:cx6="http://schemas.microsoft.com/office/drawing/2016/5/12/chartex" xmlns:cx7="http://schemas.microsoft.com/office/drawing/2016/5/13/chartex" xmlns:cx8="http://schemas.microsoft.com/office/drawing/2016/5/14/chartex" xmlns:mc="http://schemas.openxmlformats.org/markup-compatibility/2006" xmlns:aink="http://schemas.microsoft.com/office/drawing/2016/ink" xmlns:am3d="http://schemas.microsoft.com/office/drawing/2017/model3d" xmlns:o="urn:schemas-microsoft-com:office:office" xmlns:oel="http://schemas.microsoft.com/office/2019/extlst" xmlns:r="http://schemas.openxmlformats.org/officeDocument/2006/relationships" xmlns:m="http://schemas.openxmlformats.org/officeDocument/2006/math" xmlns:v="urn:schemas-microsoft-com:vml" xmlns:wp14="http://schemas.microsoft.com/office/word/2010/wordprocessingDrawing" xmlns:wp="http://schemas.openxmlformats.org/drawingml/2006/wordprocessingDrawing" xmlns:w10="urn:schemas-microsoft-com:office:word" xmlns:w="http://schemas.openxmlformats.org/wordprocessingml/2006/main" xmlns:w14="http://schemas.microsoft.com/office/word/2010/wordml" xmlns:w15="http://schemas.microsoft.com/office/word/2012/wordml" xmlns:w16cex="http://schemas.microsoft.com/office/word/2018/wordml/cex" xmlns:w16cid="http://schemas.microsoft.com/office/word/2016/wordml/cid" xmlns:w16="http://schemas.microsoft.com/office/word/2018/wordml" xmlns:w16sdtdh="http://schemas.microsoft.com/office/word/2020/wordml/sdtdatahash" xmlns:w16se="http://schemas.microsoft.com/office/word/2015/wordml/symex" xmlns:wpg="http://schemas.microsoft.com/office/word/2010/wordprocessingGroup" xmlns:wpi="http://schemas.microsoft.com/office/word/2010/wordprocessingInk" xmlns:wne="http://schemas.microsoft.com/office/word/2006/wordml" xmlns:wps="http://schemas.microsoft.com/office/word/2010/wordprocessingShape" mc:Ignorable="w14 w15 w16se w16cid w16 w16cex w16sdtdh wp14">
   <w:p>
     <w:pPr>
-      <w:pStyle w:val="Header"/>
+      <w:pStyle w:val="Sidehoved"/>
     </w:pPr>
     <w:r>
       <w:rPr>
@@ -1789,13 +2021,13 @@
     <w:name w:val="Normal"/>
     <w:qFormat/>
   </w:style>
-  <w:style w:type="character" w:default="1" w:styleId="DefaultParagraphFont">
+  <w:style w:type="character" w:default="1" w:styleId="Standardskrifttypeiafsnit">
     <w:name w:val="Default Paragraph Font"/>
     <w:uiPriority w:val="1"/>
     <w:semiHidden/>
     <w:unhideWhenUsed/>
   </w:style>
-  <w:style w:type="table" w:default="1" w:styleId="TableNormal">
+  <w:style w:type="table" w:default="1" w:styleId="Tabel-Normal">
     <w:name w:val="Normal Table"/>
     <w:uiPriority w:val="99"/>
     <w:semiHidden/>
@@ -1810,16 +2042,16 @@
       </w:tblCellMar>
     </w:tblPr>
   </w:style>
-  <w:style w:type="numbering" w:default="1" w:styleId="NoList">
+  <w:style w:type="numbering" w:default="1" w:styleId="Ingenoversigt">
     <w:name w:val="No List"/>
     <w:uiPriority w:val="99"/>
     <w:semiHidden/>
     <w:unhideWhenUsed/>
   </w:style>
-  <w:style w:type="paragraph" w:styleId="Header">
+  <w:style w:type="paragraph" w:styleId="Sidehoved">
     <w:name w:val="header"/>
     <w:basedOn w:val="Normal"/>
-    <w:link w:val="HeaderChar"/>
+    <w:link w:val="SidehovedTegn"/>
     <w:uiPriority w:val="99"/>
     <w:unhideWhenUsed/>
     <w:rsid w:val="00A649E0"/>
@@ -1831,17 +2063,17 @@
       <w:spacing w:after="0" w:line="240" w:lineRule="auto"/>
     </w:pPr>
   </w:style>
-  <w:style w:type="character" w:customStyle="1" w:styleId="HeaderChar">
-    <w:name w:val="Header Char"/>
-    <w:basedOn w:val="DefaultParagraphFont"/>
-    <w:link w:val="Header"/>
+  <w:style w:type="character" w:customStyle="1" w:styleId="SidehovedTegn">
+    <w:name w:val="Sidehoved Tegn"/>
+    <w:basedOn w:val="Standardskrifttypeiafsnit"/>
+    <w:link w:val="Sidehoved"/>
     <w:uiPriority w:val="99"/>
     <w:rsid w:val="00A649E0"/>
   </w:style>
-  <w:style w:type="paragraph" w:styleId="Footer">
+  <w:style w:type="paragraph" w:styleId="Sidefod">
     <w:name w:val="footer"/>
     <w:basedOn w:val="Normal"/>
-    <w:link w:val="FooterChar"/>
+    <w:link w:val="SidefodTegn"/>
     <w:uiPriority w:val="99"/>
     <w:unhideWhenUsed/>
     <w:rsid w:val="00A649E0"/>
@@ -1853,12 +2085,35 @@
       <w:spacing w:after="0" w:line="240" w:lineRule="auto"/>
     </w:pPr>
   </w:style>
-  <w:style w:type="character" w:customStyle="1" w:styleId="FooterChar">
-    <w:name w:val="Footer Char"/>
-    <w:basedOn w:val="DefaultParagraphFont"/>
-    <w:link w:val="Footer"/>
+  <w:style w:type="character" w:customStyle="1" w:styleId="SidefodTegn">
+    <w:name w:val="Sidefod Tegn"/>
+    <w:basedOn w:val="Standardskrifttypeiafsnit"/>
+    <w:link w:val="Sidefod"/>
     <w:uiPriority w:val="99"/>
     <w:rsid w:val="00A649E0"/>
+  </w:style>
+  <w:style w:type="character" w:styleId="Hyperlink">
+    <w:name w:val="Hyperlink"/>
+    <w:basedOn w:val="Standardskrifttypeiafsnit"/>
+    <w:uiPriority w:val="99"/>
+    <w:unhideWhenUsed/>
+    <w:rsid w:val="00693995"/>
+    <w:rPr>
+      <w:color w:val="0563C1" w:themeColor="hyperlink"/>
+      <w:u w:val="single"/>
+    </w:rPr>
+  </w:style>
+  <w:style w:type="character" w:styleId="Ulstomtale">
+    <w:name w:val="Unresolved Mention"/>
+    <w:basedOn w:val="Standardskrifttypeiafsnit"/>
+    <w:uiPriority w:val="99"/>
+    <w:semiHidden/>
+    <w:unhideWhenUsed/>
+    <w:rsid w:val="00693995"/>
+    <w:rPr>
+      <w:color w:val="605E5C"/>
+      <w:shd w:val="clear" w:color="auto" w:fill="E1DFDD"/>
+    </w:rPr>
   </w:style>
 </w:styles>
 </file>

</xml_diff>